<commit_message>
Aggiustati i numeri dei casi d'uso
</commit_message>
<xml_diff>
--- a/InternalWorkProduct/Use case/USECASENEW.docx
+++ b/InternalWorkProduct/Use case/USECASENEW.docx
@@ -40417,8 +40417,6 @@
               </w:rPr>
               <w:t>Il sistema sostituisce nell’area all’interno della sagoma il simbolo curato.</w:t>
             </w:r>
-            <w:bookmarkStart w:id="0" w:name="_GoBack"/>
-            <w:bookmarkEnd w:id="0"/>
           </w:p>
           <w:p>
             <w:pPr>
@@ -40864,7 +40862,23 @@
                 <w:sz w:val="18"/>
                 <w:szCs w:val="18"/>
               </w:rPr>
-              <w:t>UC_1.0</w:t>
+              <w:t>UC_</w:t>
+            </w:r>
+            <w:r>
+              <w:rPr>
+                <w:rFonts w:ascii="Century Gothic" w:hAnsi="Century Gothic"/>
+                <w:sz w:val="18"/>
+                <w:szCs w:val="18"/>
+              </w:rPr>
+              <w:t>32</w:t>
+            </w:r>
+            <w:r>
+              <w:rPr>
+                <w:rFonts w:ascii="Century Gothic" w:hAnsi="Century Gothic"/>
+                <w:sz w:val="18"/>
+                <w:szCs w:val="18"/>
+              </w:rPr>
+              <w:t>.0</w:t>
             </w:r>
           </w:p>
         </w:tc>
@@ -41893,7 +41907,15 @@
                 <w:sz w:val="18"/>
                 <w:szCs w:val="18"/>
               </w:rPr>
-              <w:t>UC_1.0</w:t>
+              <w:t>UC_33</w:t>
+            </w:r>
+            <w:r>
+              <w:rPr>
+                <w:rFonts w:ascii="Century Gothic" w:hAnsi="Century Gothic"/>
+                <w:sz w:val="18"/>
+                <w:szCs w:val="18"/>
+              </w:rPr>
+              <w:t>.0</w:t>
             </w:r>
           </w:p>
         </w:tc>
@@ -42641,6 +42663,8 @@
         </w:rPr>
         <w:br w:type="page"/>
       </w:r>
+      <w:bookmarkStart w:id="0" w:name="_GoBack"/>
+      <w:bookmarkEnd w:id="0"/>
     </w:p>
     <w:p>
       <w:pPr>
@@ -43330,8 +43354,8 @@
     <w:p/>
     <w:p/>
     <w:sectPr>
-      <w:headerReference w:type="default" r:id="rId5"/>
-      <w:footerReference w:type="default" r:id="rId6"/>
+      <w:headerReference w:type="default" r:id="rId7"/>
+      <w:footerReference w:type="default" r:id="rId8"/>
       <w:pgSz w:w="11906" w:h="16838"/>
       <w:pgMar w:top="765" w:right="720" w:bottom="765" w:left="720" w:header="708" w:footer="708" w:gutter="0"/>
       <w:cols w:space="720"/>
@@ -43340,6 +43364,31 @@
     </w:sectPr>
   </w:body>
 </w:document>
+</file>
+
+<file path=word/endnotes.xml><?xml version="1.0" encoding="utf-8"?>
+<w:endnotes xmlns:wpc="http://schemas.microsoft.com/office/word/2010/wordprocessingCanvas" xmlns:mc="http://schemas.openxmlformats.org/markup-compatibility/2006" xmlns:o="urn:schemas-microsoft-com:office:office" xmlns:r="http://schemas.openxmlformats.org/officeDocument/2006/relationships" xmlns:m="http://schemas.openxmlformats.org/officeDocument/2006/math" xmlns:v="urn:schemas-microsoft-com:vml" xmlns:wp14="http://schemas.microsoft.com/office/word/2010/wordprocessingDrawing" xmlns:wp="http://schemas.openxmlformats.org/drawingml/2006/wordprocessingDrawing" xmlns:w10="urn:schemas-microsoft-com:office:word" xmlns:w="http://schemas.openxmlformats.org/wordprocessingml/2006/main" xmlns:w14="http://schemas.microsoft.com/office/word/2010/wordml" xmlns:w15="http://schemas.microsoft.com/office/word/2012/wordml" xmlns:wpg="http://schemas.microsoft.com/office/word/2010/wordprocessingGroup" xmlns:wpi="http://schemas.microsoft.com/office/word/2010/wordprocessingInk" xmlns:wne="http://schemas.microsoft.com/office/word/2006/wordml" xmlns:wps="http://schemas.microsoft.com/office/word/2010/wordprocessingShape" mc:Ignorable="w14 w15 wp14">
+  <w:endnote w:type="separator" w:id="-1">
+    <w:p>
+      <w:pPr>
+        <w:spacing w:after="0" w:line="240" w:lineRule="auto"/>
+      </w:pPr>
+      <w:r>
+        <w:separator/>
+      </w:r>
+    </w:p>
+  </w:endnote>
+  <w:endnote w:type="continuationSeparator" w:id="0">
+    <w:p>
+      <w:pPr>
+        <w:spacing w:after="0" w:line="240" w:lineRule="auto"/>
+      </w:pPr>
+      <w:r>
+        <w:continuationSeparator/>
+      </w:r>
+    </w:p>
+  </w:endnote>
+</w:endnotes>
 </file>
 
 <file path=word/footer1.xml><?xml version="1.0" encoding="utf-8"?>
@@ -43372,7 +43421,7 @@
           <w:rPr>
             <w:noProof/>
           </w:rPr>
-          <w:t>41</w:t>
+          <w:t>39</w:t>
         </w:r>
         <w:r>
           <w:fldChar w:fldCharType="end"/>
@@ -43386,6 +43435,31 @@
     </w:pPr>
   </w:p>
 </w:ftr>
+</file>
+
+<file path=word/footnotes.xml><?xml version="1.0" encoding="utf-8"?>
+<w:footnotes xmlns:wpc="http://schemas.microsoft.com/office/word/2010/wordprocessingCanvas" xmlns:mc="http://schemas.openxmlformats.org/markup-compatibility/2006" xmlns:o="urn:schemas-microsoft-com:office:office" xmlns:r="http://schemas.openxmlformats.org/officeDocument/2006/relationships" xmlns:m="http://schemas.openxmlformats.org/officeDocument/2006/math" xmlns:v="urn:schemas-microsoft-com:vml" xmlns:wp14="http://schemas.microsoft.com/office/word/2010/wordprocessingDrawing" xmlns:wp="http://schemas.openxmlformats.org/drawingml/2006/wordprocessingDrawing" xmlns:w10="urn:schemas-microsoft-com:office:word" xmlns:w="http://schemas.openxmlformats.org/wordprocessingml/2006/main" xmlns:w14="http://schemas.microsoft.com/office/word/2010/wordml" xmlns:w15="http://schemas.microsoft.com/office/word/2012/wordml" xmlns:wpg="http://schemas.microsoft.com/office/word/2010/wordprocessingGroup" xmlns:wpi="http://schemas.microsoft.com/office/word/2010/wordprocessingInk" xmlns:wne="http://schemas.microsoft.com/office/word/2006/wordml" xmlns:wps="http://schemas.microsoft.com/office/word/2010/wordprocessingShape" mc:Ignorable="w14 w15 wp14">
+  <w:footnote w:type="separator" w:id="-1">
+    <w:p>
+      <w:pPr>
+        <w:spacing w:after="0" w:line="240" w:lineRule="auto"/>
+      </w:pPr>
+      <w:r>
+        <w:separator/>
+      </w:r>
+    </w:p>
+  </w:footnote>
+  <w:footnote w:type="continuationSeparator" w:id="0">
+    <w:p>
+      <w:pPr>
+        <w:spacing w:after="0" w:line="240" w:lineRule="auto"/>
+      </w:pPr>
+      <w:r>
+        <w:continuationSeparator/>
+      </w:r>
+    </w:p>
+  </w:footnote>
+</w:footnotes>
 </file>
 
 <file path=word/header1.xml><?xml version="1.0" encoding="utf-8"?>

</xml_diff>